<commit_message>
v2.1.5: Reported trigger delay in export file works now (RsaToolbox fix). ReleaseLink.bat created to accommodate RSA Create Installer. Also working on documentation Documentation/User manual.docx
</commit_message>
<xml_diff>
--- a/Documentation/User manual.docx
+++ b/Documentation/User manual.docx
@@ -41,31 +41,43 @@
         <w:pStyle w:val="ListParagraph"/>
         <w:numPr>
           <w:ilvl w:val="0"/>
-          <w:numId w:val="7"/>
+          <w:numId w:val="8"/>
         </w:numPr>
       </w:pPr>
       <w:r>
-        <w:t>ZVAX setup</w:t>
+        <w:t>Pulsed RF Measurements</w:t>
       </w:r>
     </w:p>
     <w:p>
       <w:pPr>
         <w:pStyle w:val="ListParagraph"/>
         <w:numPr>
-          <w:ilvl w:val="0"/>
-          <w:numId w:val="7"/>
+          <w:ilvl w:val="1"/>
+          <w:numId w:val="8"/>
         </w:numPr>
       </w:pPr>
       <w:r>
-        <w:t>Calibrating pulsed RF setup</w:t>
+        <w:t>ZVAX setup</w:t>
       </w:r>
     </w:p>
     <w:p>
       <w:pPr>
         <w:pStyle w:val="ListParagraph"/>
         <w:numPr>
-          <w:ilvl w:val="0"/>
-          <w:numId w:val="7"/>
+          <w:ilvl w:val="1"/>
+          <w:numId w:val="8"/>
+        </w:numPr>
+      </w:pPr>
+      <w:r>
+        <w:t>Calibrating pulsed RF setup in CW mode</w:t>
+      </w:r>
+    </w:p>
+    <w:p>
+      <w:pPr>
+        <w:pStyle w:val="ListParagraph"/>
+        <w:numPr>
+          <w:ilvl w:val="1"/>
+          <w:numId w:val="8"/>
         </w:numPr>
       </w:pPr>
       <w:r>
@@ -93,7 +105,7 @@
         </w:numPr>
       </w:pPr>
       <w:r>
-        <w:t>Installation</w:t>
+        <w:t>Physical setup ?</w:t>
       </w:r>
     </w:p>
     <w:p>
@@ -105,7 +117,7 @@
         </w:numPr>
       </w:pPr>
       <w:r>
-        <w:t>Physical setup</w:t>
+        <w:t>Reference channel setup</w:t>
       </w:r>
     </w:p>
     <w:p>
@@ -117,7 +129,10 @@
         </w:numPr>
       </w:pPr>
       <w:r>
-        <w:t>Measurement channel setup</w:t>
+        <w:t xml:space="preserve">PA Compression Test </w:t>
+      </w:r>
+      <w:r>
+        <w:t>Installation</w:t>
       </w:r>
     </w:p>
     <w:p>
@@ -129,7 +144,10 @@
         </w:numPr>
       </w:pPr>
       <w:r>
-        <w:t>PA Compression Test user interface</w:t>
+        <w:t>U</w:t>
+      </w:r>
+      <w:r>
+        <w:t>ser interface</w:t>
       </w:r>
     </w:p>
     <w:p>
@@ -234,8 +252,10 @@
         </w:numPr>
       </w:pPr>
       <w:r>
-        <w:t>Data export</w:t>
-      </w:r>
+        <w:t>Exporting data</w:t>
+      </w:r>
+      <w:bookmarkStart w:id="0" w:name="_GoBack"/>
+      <w:bookmarkEnd w:id="0"/>
     </w:p>
     <w:p/>
     <w:p>
@@ -260,10 +280,7 @@
         <w:spacing w:after="160" w:line="259" w:lineRule="auto"/>
       </w:pPr>
       <w:r>
-        <w:t>The Rohde &amp; Schwarz ZVAX line of extension units can be used with a ZVA vector network analyzer to perform pulsed RF measurements. This section provides a simple introduction to setting up, calibrating and performing pulsed RF measureme</w:t>
-      </w:r>
-      <w:r>
-        <w:t>nts with these extension units.</w:t>
+        <w:t>The Rohde &amp; Schwarz ZVAX line of extension units can be used with a ZVA vector network analyzer to perform pulsed RF measurements. This section provides a simple introduction to setting up, calibrating and performing pulsed RF measurements with these extension units.</w:t>
       </w:r>
     </w:p>
     <w:p>
@@ -300,15 +317,25 @@
         <w:spacing w:after="160" w:line="259" w:lineRule="auto"/>
       </w:pPr>
       <w:r>
-        <w:t xml:space="preserve">USB FROM NWA - USB type B connector: This should be connected to any available USB type </w:t>
-      </w:r>
-      <w:proofErr w:type="gramStart"/>
-      <w:r>
-        <w:t>A</w:t>
-      </w:r>
-      <w:proofErr w:type="gramEnd"/>
-      <w:r>
-        <w:t xml:space="preserve"> connector on the ZVA. This connection allows the configuration of the ZVAX to be controlled through the appropriate ZVA menu (see section #).</w:t>
+        <w:t xml:space="preserve">USB FROM NWA - USB type B </w:t>
+      </w:r>
+      <w:r>
+        <w:t>jack</w:t>
+      </w:r>
+      <w:r>
+        <w:t xml:space="preserve">: This should be connected to any available USB type A </w:t>
+      </w:r>
+      <w:r>
+        <w:t>jack</w:t>
+      </w:r>
+      <w:r>
+        <w:t xml:space="preserve"> on the ZVA</w:t>
+      </w:r>
+      <w:r>
+        <w:t xml:space="preserve"> with an appropriate cable</w:t>
+      </w:r>
+      <w:r>
+        <w:t>. This connection allows the configuration of the ZVAX to be controlled through the appropriate ZVA menu (see section #).</w:t>
       </w:r>
     </w:p>
     <w:p>
@@ -559,14 +586,7 @@
                               <w:rPr>
                                 <w:color w:val="000000" w:themeColor="text1"/>
                               </w:rPr>
-                              <w:t xml:space="preserve">USB </w:t>
-                            </w:r>
-                            <w:proofErr w:type="gramStart"/>
-                            <w:r>
-                              <w:rPr>
-                                <w:color w:val="000000" w:themeColor="text1"/>
-                              </w:rPr>
-                              <w:t>F</w:t>
+                              <w:t>USB F</w:t>
                             </w:r>
                             <w:r>
                               <w:rPr>
@@ -574,7 +594,6 @@
                               </w:rPr>
                               <w:t>rom</w:t>
                             </w:r>
-                            <w:proofErr w:type="gramEnd"/>
                             <w:r>
                               <w:rPr>
                                 <w:color w:val="000000" w:themeColor="text1"/>
@@ -1116,7 +1135,7 @@
                     </pic:cNvPicPr>
                   </pic:nvPicPr>
                   <pic:blipFill>
-                    <a:blip r:embed="rId5">
+                    <a:blip r:embed="rId6">
                       <a:extLst>
                         <a:ext uri="{28A0092B-C50C-407E-A947-70E740481C1C}">
                           <a14:useLocalDpi xmlns:a14="http://schemas.microsoft.com/office/drawing/2010/main" val="0"/>
@@ -1155,7 +1174,28 @@
         </w:drawing>
       </w:r>
       <w:r>
-        <w:t xml:space="preserve"> Cascade In: This connection provides timing from the ZVA to ZVAX unit. Specifically, it provides pulsing for the RF modulator switch. The pulse characteristics can be controlled through the ZVA (see section #).</w:t>
+        <w:t xml:space="preserve"> Cascade In: </w:t>
+      </w:r>
+      <w:r>
+        <w:t xml:space="preserve">Connect this to the Cascade jack on the ZVA using the cable included with the ZVAX Extension Unit. </w:t>
+      </w:r>
+      <w:r>
+        <w:t xml:space="preserve">This connection provides </w:t>
+      </w:r>
+      <w:r>
+        <w:t xml:space="preserve">the </w:t>
+      </w:r>
+      <w:r>
+        <w:t xml:space="preserve">timing </w:t>
+      </w:r>
+      <w:r>
+        <w:t xml:space="preserve">signal </w:t>
+      </w:r>
+      <w:r>
+        <w:t xml:space="preserve">from the ZVA to ZVAX unit. Specifically, </w:t>
+      </w:r>
+      <w:r>
+        <w:t>this signal will control the RF modulator switch.</w:t>
       </w:r>
     </w:p>
     <w:p>
@@ -1185,11 +1225,318 @@
       </w:r>
     </w:p>
     <w:p>
+      <w:r>
+        <w:t>To perform accurate compression measurements, we need to perform two calibrations: a standard VNA calibration (such as Thru-Open-Short-Match, or TOSM) and a power calibration.</w:t>
+      </w:r>
+    </w:p>
+    <w:p>
+      <w:r>
+        <w:t>For this we will need:</w:t>
+      </w:r>
+    </w:p>
+    <w:p>
+      <w:pPr>
+        <w:pStyle w:val="ListParagraph"/>
+        <w:numPr>
+          <w:ilvl w:val="0"/>
+          <w:numId w:val="13"/>
+        </w:numPr>
+      </w:pPr>
+      <w:r>
+        <w:t>A calibration kit or calibration unit</w:t>
+      </w:r>
+    </w:p>
+    <w:p>
+      <w:pPr>
+        <w:pStyle w:val="ListParagraph"/>
+        <w:numPr>
+          <w:ilvl w:val="0"/>
+          <w:numId w:val="13"/>
+        </w:numPr>
+      </w:pPr>
+      <w:r>
+        <w:t>A power sensor, such as the Rohde &amp; Schwarz NRP-Z91</w:t>
+      </w:r>
+    </w:p>
+    <w:p>
+      <w:r>
+        <w:t>It is best to calibrate the VNA with settings and a physical setup as close to the measurement conditions as possible. Note that a pulsed RF setup performs the measurement during the period where the pulse modulator switch is on. The VNA is able to perform a standard calibration in these conditions. However, the power sensor measures average power. If we were to try to do a power calibration on a pulsed RF setup, the average power would be below the peak (CW) power by a factor related to the duty cycle. While it is possible to perform a power cal in pulsed RF and compensate for this, it is generally eas</w:t>
+      </w:r>
+      <w:r>
+        <w:t>ier to turn off pulsing instead.</w:t>
+      </w:r>
+    </w:p>
+    <w:p>
+      <w:pPr>
+        <w:rPr>
+          <w:b/>
+        </w:rPr>
+      </w:pPr>
+      <w:r>
+        <w:rPr>
+          <w:b/>
+        </w:rPr>
+        <w:t>To use the ZVAX Extension Unit with CW RF through the pulse path:</w:t>
+      </w:r>
+    </w:p>
+    <w:p>
+      <w:pPr>
+        <w:pStyle w:val="ListParagraph"/>
+        <w:numPr>
+          <w:ilvl w:val="0"/>
+          <w:numId w:val="14"/>
+        </w:numPr>
+      </w:pPr>
+      <w:r>
+        <w:t>Go to Mode -&gt; Pulse Settings -&gt; Always high</w:t>
+      </w:r>
+    </w:p>
+    <w:p>
+      <w:pPr>
+        <w:pStyle w:val="ListParagraph"/>
+        <w:numPr>
+          <w:ilvl w:val="0"/>
+          <w:numId w:val="14"/>
+        </w:numPr>
+      </w:pPr>
+      <w:r>
+        <w:t>Go to Sweep -&gt; Trigger -&gt; Free Run</w:t>
+      </w:r>
+    </w:p>
+    <w:p>
+      <w:r>
+        <w:t>Make sure the measurement channel is set up for the frequency range that you’d like to measure before proceeding on to calibration. If in doubt, you can always pick a wider range; the instrument can interpolate the calibration for you as long as it is equal to or greater than the measurement range.</w:t>
+      </w:r>
+    </w:p>
+    <w:p>
+      <w:r>
+        <w:t>Also choose an appropriate number of points, power level and IF BW.</w:t>
+      </w:r>
+    </w:p>
+    <w:p>
+      <w:pPr>
+        <w:rPr>
+          <w:b/>
+        </w:rPr>
+      </w:pPr>
+      <w:r>
+        <w:rPr>
+          <w:b/>
+        </w:rPr>
+        <w:t>To perform S-Parameter calibration:</w:t>
+      </w:r>
+    </w:p>
+    <w:p>
+      <w:r>
+        <w:t>Cal -&gt; Start calibration (manual)</w:t>
+      </w:r>
+    </w:p>
+    <w:p>
+      <w:r>
+        <w:t>For many power amplifier measurement setups, a full TOSM or UOSM calibration is not possible because of the coupling mechanisms and attenuation used at the output of the amplifier. Fortunately, for most power amplifier measurements a One Path Two Port calibration is sufficient, as we are mainly interested in input match and gain.</w:t>
+      </w:r>
+    </w:p>
+    <w:p>
+      <w:r>
+        <w:t>To perform a power calibration:</w:t>
+      </w:r>
+    </w:p>
+    <w:p>
+      <w:pPr>
+        <w:pStyle w:val="ListParagraph"/>
+        <w:numPr>
+          <w:ilvl w:val="0"/>
+          <w:numId w:val="15"/>
+        </w:numPr>
+      </w:pPr>
+      <w:r>
+        <w:t>Connect USB or Ethernet power sensor to the ZVA</w:t>
+      </w:r>
+    </w:p>
+    <w:p>
+      <w:pPr>
+        <w:pStyle w:val="ListParagraph"/>
+        <w:numPr>
+          <w:ilvl w:val="0"/>
+          <w:numId w:val="15"/>
+        </w:numPr>
+      </w:pPr>
+      <w:r>
+        <w:t>Connect the power sensor input to the power calibration plane in your physical setup</w:t>
+      </w:r>
+    </w:p>
+    <w:p>
+      <w:pPr>
+        <w:pStyle w:val="ListParagraph"/>
+        <w:numPr>
+          <w:ilvl w:val="0"/>
+          <w:numId w:val="15"/>
+        </w:numPr>
+      </w:pPr>
+      <w:r>
+        <w:t>Cal (hardkey) -&gt; Start Power Cal -&gt; Source Power Cal…</w:t>
+      </w:r>
+    </w:p>
+    <w:p>
+      <w:pPr>
+        <w:pStyle w:val="ListParagraph"/>
+        <w:numPr>
+          <w:ilvl w:val="0"/>
+          <w:numId w:val="15"/>
+        </w:numPr>
+      </w:pPr>
+      <w:r>
+        <w:t xml:space="preserve"> Make sure Source: Port 1</w:t>
+      </w:r>
+    </w:p>
+    <w:p>
+      <w:pPr>
+        <w:pStyle w:val="ListParagraph"/>
+        <w:numPr>
+          <w:ilvl w:val="0"/>
+          <w:numId w:val="15"/>
+        </w:numPr>
+      </w:pPr>
+      <w:r>
+        <w:t>If you are using a driver amplifier, click Modify Source Power Cal Settings and enter the approximate gain of the amplifier in the Cal Offset field.</w:t>
+      </w:r>
+    </w:p>
+    <w:p>
+      <w:pPr>
+        <w:pStyle w:val="ListParagraph"/>
+        <w:numPr>
+          <w:ilvl w:val="0"/>
+          <w:numId w:val="15"/>
+        </w:numPr>
+      </w:pPr>
+      <w:r>
+        <w:t>In the Modify Source Power Cal Settings dialog, you may also want to adjust the Maximum Number of Readings and Tolerance to ensure that the result of the power cal is acceptable to you. This determines how many iterations are used to calibrate the power source, and how close to perfect the result must be to pass.</w:t>
+      </w:r>
+    </w:p>
+    <w:p>
+      <w:pPr>
+        <w:pStyle w:val="ListParagraph"/>
+        <w:numPr>
+          <w:ilvl w:val="0"/>
+          <w:numId w:val="15"/>
+        </w:numPr>
+      </w:pPr>
+      <w:r>
+        <w:t>Make sure that the Reference Receiver Cal is checked. This is very important, as the reference receiver will be used to measure Pin values during measurement, and the accuracy of these values (and therefore the compression measurement) depends on an accurately power calibrated reference receiver.</w:t>
+      </w:r>
+    </w:p>
+    <w:p>
+      <w:pPr>
+        <w:pStyle w:val="ListParagraph"/>
+        <w:numPr>
+          <w:ilvl w:val="0"/>
+          <w:numId w:val="15"/>
+        </w:numPr>
+      </w:pPr>
+      <w:r>
+        <w:t>Make sure Use Reference Receiver After is selected</w:t>
+      </w:r>
+    </w:p>
+    <w:p>
+      <w:pPr>
+        <w:pStyle w:val="ListParagraph"/>
+        <w:numPr>
+          <w:ilvl w:val="0"/>
+          <w:numId w:val="15"/>
+        </w:numPr>
+      </w:pPr>
+      <w:r>
+        <w:t>Auto Zero power sensor while disconnected from RF</w:t>
+      </w:r>
+    </w:p>
+    <w:p>
+      <w:pPr>
+        <w:pStyle w:val="ListParagraph"/>
+        <w:numPr>
+          <w:ilvl w:val="0"/>
+          <w:numId w:val="15"/>
+        </w:numPr>
+      </w:pPr>
+      <w:r>
+        <w:lastRenderedPageBreak/>
+        <w:t>Click Take Sweep</w:t>
+      </w:r>
+    </w:p>
+    <w:p>
+      <w:pPr>
+        <w:pStyle w:val="ListParagraph"/>
+        <w:numPr>
+          <w:ilvl w:val="0"/>
+          <w:numId w:val="15"/>
+        </w:numPr>
+      </w:pPr>
+      <w:r>
+        <w:t>Confirm that the power cal converged on the correct power level across frequency, and that the error is within the tolerance.</w:t>
+      </w:r>
+    </w:p>
+    <w:p>
+      <w:pPr>
+        <w:pStyle w:val="ListParagraph"/>
+        <w:numPr>
+          <w:ilvl w:val="0"/>
+          <w:numId w:val="15"/>
+        </w:numPr>
+      </w:pPr>
+      <w:r>
+        <w:t>Disconnect the power sensor from your setup and connect the device under test.</w:t>
+      </w:r>
+    </w:p>
+    <w:p>
+      <w:pPr>
+        <w:spacing w:after="160" w:line="259" w:lineRule="auto"/>
+      </w:pPr>
+      <w:r>
+        <w:br w:type="page"/>
+      </w:r>
+    </w:p>
+    <w:p>
       <w:pPr>
         <w:pStyle w:val="Heading2"/>
       </w:pPr>
-      <w:bookmarkStart w:id="0" w:name="_GoBack"/>
-      <w:bookmarkEnd w:id="0"/>
+      <w:r>
+        <w:lastRenderedPageBreak/>
+        <w:t>Pulsed RF Setup</w:t>
+      </w:r>
+    </w:p>
+    <w:p>
+      <w:r>
+        <w:t>Now that we are done calibrating, we can put the measurement back into pulsed RF.</w:t>
+      </w:r>
+    </w:p>
+    <w:p>
+      <w:pPr>
+        <w:pStyle w:val="ListParagraph"/>
+        <w:numPr>
+          <w:ilvl w:val="0"/>
+          <w:numId w:val="17"/>
+        </w:numPr>
+      </w:pPr>
+      <w:r>
+        <w:t>Mode -&gt; Pulse settings -&gt; single pulse</w:t>
+      </w:r>
+    </w:p>
+    <w:p>
+      <w:pPr>
+        <w:pStyle w:val="ListParagraph"/>
+        <w:numPr>
+          <w:ilvl w:val="0"/>
+          <w:numId w:val="17"/>
+        </w:numPr>
+      </w:pPr>
+      <w:r>
+        <w:t>Sweep -&gt; Trigger -&gt; Pulse Gen…</w:t>
+      </w:r>
+    </w:p>
+    <w:p/>
+    <w:p>
+      <w:pPr>
+        <w:spacing w:after="160" w:line="259" w:lineRule="auto"/>
+      </w:pPr>
       <w:r>
         <w:br w:type="page"/>
       </w:r>
@@ -1464,17 +1811,10 @@
                                       </w:r>
                                       <w:r>
                                         <w:br/>
-                                      </w:r>
-                                      <w:proofErr w:type="gramStart"/>
-                                      <w:r>
                                         <w:t>G</w:t>
                                       </w:r>
                                       <w:r>
-                                        <w:t>(</w:t>
-                                      </w:r>
-                                      <w:proofErr w:type="gramEnd"/>
-                                      <w:r>
-                                        <w:t>f, P</w:t>
+                                        <w:t>(f, P</w:t>
                                       </w:r>
                                       <w:r>
                                         <w:rPr>
@@ -3456,15 +3796,7 @@
         <w:t>To perform a useful amplifier compression measurement, we need t</w:t>
       </w:r>
       <w:r>
-        <w:t xml:space="preserve">o be able to accurately measure </w:t>
-      </w:r>
-      <w:proofErr w:type="gramStart"/>
-      <w:r>
-        <w:t>the</w:t>
-      </w:r>
-      <w:proofErr w:type="gramEnd"/>
-      <w:r>
-        <w:t xml:space="preserve"> input power P</w:t>
+        <w:t>o be able to accurately measure the input power P</w:t>
       </w:r>
       <w:r>
         <w:rPr>
@@ -3487,15 +3819,7 @@
     </w:p>
     <w:p>
       <w:r>
-        <w:t xml:space="preserve">To this end, we need to perform a power calibration of the reference receiver at our driving port (a1) at the power </w:t>
-      </w:r>
-      <w:proofErr w:type="spellStart"/>
-      <w:r>
-        <w:t>cal</w:t>
-      </w:r>
-      <w:proofErr w:type="spellEnd"/>
-      <w:r>
-        <w:t xml:space="preserve"> plane shown above (section</w:t>
+        <w:t>To this end, we need to perform a power calibration of the reference receiver at our driving port (a1) at the power cal plane shown above (section</w:t>
       </w:r>
       <w:r>
         <w:t xml:space="preserve"> #). T</w:t>
@@ -3524,15 +3848,7 @@
         <w:t>out</w:t>
       </w:r>
       <w:r>
-        <w:t xml:space="preserve">-referred compression </w:t>
-      </w:r>
-      <w:proofErr w:type="gramStart"/>
-      <w:r>
-        <w:t>points</w:t>
-      </w:r>
-      <w:proofErr w:type="gramEnd"/>
-      <w:r>
-        <w:t xml:space="preserve"> vs frequency. In general, there are two ways a VNA (which can either sweep power or frequency, but not both) can perform these measurements.</w:t>
+        <w:t>-referred compression points vs frequency. In general, there are two ways a VNA (which can either sweep power or frequency, but not both) can perform these measurements.</w:t>
       </w:r>
     </w:p>
     <w:p>
@@ -3885,6 +4201,95 @@
     </w:lvl>
   </w:abstractNum>
   <w:abstractNum w:abstractNumId="2" w15:restartNumberingAfterBreak="0">
+    <w:nsid w:val="04817613"/>
+    <w:multiLevelType w:val="hybridMultilevel"/>
+    <w:tmpl w:val="67D0F5EA"/>
+    <w:lvl w:ilvl="0" w:tplc="0409000F">
+      <w:start w:val="1"/>
+      <w:numFmt w:val="decimal"/>
+      <w:lvlText w:val="%1."/>
+      <w:lvlJc w:val="left"/>
+      <w:pPr>
+        <w:ind w:left="720" w:hanging="360"/>
+      </w:pPr>
+      <w:rPr>
+        <w:rFonts w:hint="default"/>
+      </w:rPr>
+    </w:lvl>
+    <w:lvl w:ilvl="1" w:tplc="04090019" w:tentative="1">
+      <w:start w:val="1"/>
+      <w:numFmt w:val="lowerLetter"/>
+      <w:lvlText w:val="%2."/>
+      <w:lvlJc w:val="left"/>
+      <w:pPr>
+        <w:ind w:left="1440" w:hanging="360"/>
+      </w:pPr>
+    </w:lvl>
+    <w:lvl w:ilvl="2" w:tplc="0409001B" w:tentative="1">
+      <w:start w:val="1"/>
+      <w:numFmt w:val="lowerRoman"/>
+      <w:lvlText w:val="%3."/>
+      <w:lvlJc w:val="right"/>
+      <w:pPr>
+        <w:ind w:left="2160" w:hanging="180"/>
+      </w:pPr>
+    </w:lvl>
+    <w:lvl w:ilvl="3" w:tplc="0409000F" w:tentative="1">
+      <w:start w:val="1"/>
+      <w:numFmt w:val="decimal"/>
+      <w:lvlText w:val="%4."/>
+      <w:lvlJc w:val="left"/>
+      <w:pPr>
+        <w:ind w:left="2880" w:hanging="360"/>
+      </w:pPr>
+    </w:lvl>
+    <w:lvl w:ilvl="4" w:tplc="04090019" w:tentative="1">
+      <w:start w:val="1"/>
+      <w:numFmt w:val="lowerLetter"/>
+      <w:lvlText w:val="%5."/>
+      <w:lvlJc w:val="left"/>
+      <w:pPr>
+        <w:ind w:left="3600" w:hanging="360"/>
+      </w:pPr>
+    </w:lvl>
+    <w:lvl w:ilvl="5" w:tplc="0409001B" w:tentative="1">
+      <w:start w:val="1"/>
+      <w:numFmt w:val="lowerRoman"/>
+      <w:lvlText w:val="%6."/>
+      <w:lvlJc w:val="right"/>
+      <w:pPr>
+        <w:ind w:left="4320" w:hanging="180"/>
+      </w:pPr>
+    </w:lvl>
+    <w:lvl w:ilvl="6" w:tplc="0409000F" w:tentative="1">
+      <w:start w:val="1"/>
+      <w:numFmt w:val="decimal"/>
+      <w:lvlText w:val="%7."/>
+      <w:lvlJc w:val="left"/>
+      <w:pPr>
+        <w:ind w:left="5040" w:hanging="360"/>
+      </w:pPr>
+    </w:lvl>
+    <w:lvl w:ilvl="7" w:tplc="04090019" w:tentative="1">
+      <w:start w:val="1"/>
+      <w:numFmt w:val="lowerLetter"/>
+      <w:lvlText w:val="%8."/>
+      <w:lvlJc w:val="left"/>
+      <w:pPr>
+        <w:ind w:left="5760" w:hanging="360"/>
+      </w:pPr>
+    </w:lvl>
+    <w:lvl w:ilvl="8" w:tplc="0409001B" w:tentative="1">
+      <w:start w:val="1"/>
+      <w:numFmt w:val="lowerRoman"/>
+      <w:lvlText w:val="%9."/>
+      <w:lvlJc w:val="right"/>
+      <w:pPr>
+        <w:ind w:left="6480" w:hanging="180"/>
+      </w:pPr>
+    </w:lvl>
+  </w:abstractNum>
+  <w:abstractNum w:abstractNumId="3" w15:restartNumberingAfterBreak="0">
     <w:nsid w:val="0A95295D"/>
     <w:multiLevelType w:val="hybridMultilevel"/>
     <w:tmpl w:val="D9ECB366"/>
@@ -3894,7 +4299,7 @@
       <w:lvlText w:val="%1)"/>
       <w:lvlJc w:val="left"/>
       <w:pPr>
-        <w:ind w:left="720" w:hanging="360"/>
+        <w:ind w:left="1068" w:hanging="360"/>
       </w:pPr>
       <w:rPr>
         <w:rFonts w:hint="default"/>
@@ -3906,7 +4311,7 @@
       <w:lvlText w:val="%2."/>
       <w:lvlJc w:val="left"/>
       <w:pPr>
-        <w:ind w:left="1440" w:hanging="360"/>
+        <w:ind w:left="1788" w:hanging="360"/>
       </w:pPr>
     </w:lvl>
     <w:lvl w:ilvl="2" w:tplc="0409001B" w:tentative="1">
@@ -3915,7 +4320,7 @@
       <w:lvlText w:val="%3."/>
       <w:lvlJc w:val="right"/>
       <w:pPr>
-        <w:ind w:left="2160" w:hanging="180"/>
+        <w:ind w:left="2508" w:hanging="180"/>
       </w:pPr>
     </w:lvl>
     <w:lvl w:ilvl="3" w:tplc="0409000F" w:tentative="1">
@@ -3924,7 +4329,7 @@
       <w:lvlText w:val="%4."/>
       <w:lvlJc w:val="left"/>
       <w:pPr>
-        <w:ind w:left="2880" w:hanging="360"/>
+        <w:ind w:left="3228" w:hanging="360"/>
       </w:pPr>
     </w:lvl>
     <w:lvl w:ilvl="4" w:tplc="04090019" w:tentative="1">
@@ -3933,7 +4338,7 @@
       <w:lvlText w:val="%5."/>
       <w:lvlJc w:val="left"/>
       <w:pPr>
-        <w:ind w:left="3600" w:hanging="360"/>
+        <w:ind w:left="3948" w:hanging="360"/>
       </w:pPr>
     </w:lvl>
     <w:lvl w:ilvl="5" w:tplc="0409001B" w:tentative="1">
@@ -3942,7 +4347,7 @@
       <w:lvlText w:val="%6."/>
       <w:lvlJc w:val="right"/>
       <w:pPr>
-        <w:ind w:left="4320" w:hanging="180"/>
+        <w:ind w:left="4668" w:hanging="180"/>
       </w:pPr>
     </w:lvl>
     <w:lvl w:ilvl="6" w:tplc="0409000F" w:tentative="1">
@@ -3951,7 +4356,7 @@
       <w:lvlText w:val="%7."/>
       <w:lvlJc w:val="left"/>
       <w:pPr>
-        <w:ind w:left="5040" w:hanging="360"/>
+        <w:ind w:left="5388" w:hanging="360"/>
       </w:pPr>
     </w:lvl>
     <w:lvl w:ilvl="7" w:tplc="04090019" w:tentative="1">
@@ -3960,7 +4365,7 @@
       <w:lvlText w:val="%8."/>
       <w:lvlJc w:val="left"/>
       <w:pPr>
-        <w:ind w:left="5760" w:hanging="360"/>
+        <w:ind w:left="6108" w:hanging="360"/>
       </w:pPr>
     </w:lvl>
     <w:lvl w:ilvl="8" w:tplc="0409001B" w:tentative="1">
@@ -3969,11 +4374,11 @@
       <w:lvlText w:val="%9."/>
       <w:lvlJc w:val="right"/>
       <w:pPr>
-        <w:ind w:left="6480" w:hanging="180"/>
+        <w:ind w:left="6828" w:hanging="180"/>
       </w:pPr>
     </w:lvl>
   </w:abstractNum>
-  <w:abstractNum w:abstractNumId="3" w15:restartNumberingAfterBreak="0">
+  <w:abstractNum w:abstractNumId="4" w15:restartNumberingAfterBreak="0">
     <w:nsid w:val="10CD44AE"/>
     <w:multiLevelType w:val="hybridMultilevel"/>
     <w:tmpl w:val="8924C48C"/>
@@ -4062,7 +4467,7 @@
       </w:pPr>
     </w:lvl>
   </w:abstractNum>
-  <w:abstractNum w:abstractNumId="4" w15:restartNumberingAfterBreak="0">
+  <w:abstractNum w:abstractNumId="5" w15:restartNumberingAfterBreak="0">
     <w:nsid w:val="19603262"/>
     <w:multiLevelType w:val="hybridMultilevel"/>
     <w:tmpl w:val="3056A4AE"/>
@@ -4151,7 +4556,96 @@
       </w:pPr>
     </w:lvl>
   </w:abstractNum>
-  <w:abstractNum w:abstractNumId="5" w15:restartNumberingAfterBreak="0">
+  <w:abstractNum w:abstractNumId="6" w15:restartNumberingAfterBreak="0">
+    <w:nsid w:val="1CA4783B"/>
+    <w:multiLevelType w:val="hybridMultilevel"/>
+    <w:tmpl w:val="35602958"/>
+    <w:lvl w:ilvl="0" w:tplc="0409000F">
+      <w:start w:val="1"/>
+      <w:numFmt w:val="decimal"/>
+      <w:lvlText w:val="%1."/>
+      <w:lvlJc w:val="left"/>
+      <w:pPr>
+        <w:ind w:left="720" w:hanging="360"/>
+      </w:pPr>
+      <w:rPr>
+        <w:rFonts w:hint="default"/>
+      </w:rPr>
+    </w:lvl>
+    <w:lvl w:ilvl="1" w:tplc="04090019" w:tentative="1">
+      <w:start w:val="1"/>
+      <w:numFmt w:val="lowerLetter"/>
+      <w:lvlText w:val="%2."/>
+      <w:lvlJc w:val="left"/>
+      <w:pPr>
+        <w:ind w:left="1440" w:hanging="360"/>
+      </w:pPr>
+    </w:lvl>
+    <w:lvl w:ilvl="2" w:tplc="0409001B" w:tentative="1">
+      <w:start w:val="1"/>
+      <w:numFmt w:val="lowerRoman"/>
+      <w:lvlText w:val="%3."/>
+      <w:lvlJc w:val="right"/>
+      <w:pPr>
+        <w:ind w:left="2160" w:hanging="180"/>
+      </w:pPr>
+    </w:lvl>
+    <w:lvl w:ilvl="3" w:tplc="0409000F" w:tentative="1">
+      <w:start w:val="1"/>
+      <w:numFmt w:val="decimal"/>
+      <w:lvlText w:val="%4."/>
+      <w:lvlJc w:val="left"/>
+      <w:pPr>
+        <w:ind w:left="2880" w:hanging="360"/>
+      </w:pPr>
+    </w:lvl>
+    <w:lvl w:ilvl="4" w:tplc="04090019" w:tentative="1">
+      <w:start w:val="1"/>
+      <w:numFmt w:val="lowerLetter"/>
+      <w:lvlText w:val="%5."/>
+      <w:lvlJc w:val="left"/>
+      <w:pPr>
+        <w:ind w:left="3600" w:hanging="360"/>
+      </w:pPr>
+    </w:lvl>
+    <w:lvl w:ilvl="5" w:tplc="0409001B" w:tentative="1">
+      <w:start w:val="1"/>
+      <w:numFmt w:val="lowerRoman"/>
+      <w:lvlText w:val="%6."/>
+      <w:lvlJc w:val="right"/>
+      <w:pPr>
+        <w:ind w:left="4320" w:hanging="180"/>
+      </w:pPr>
+    </w:lvl>
+    <w:lvl w:ilvl="6" w:tplc="0409000F" w:tentative="1">
+      <w:start w:val="1"/>
+      <w:numFmt w:val="decimal"/>
+      <w:lvlText w:val="%7."/>
+      <w:lvlJc w:val="left"/>
+      <w:pPr>
+        <w:ind w:left="5040" w:hanging="360"/>
+      </w:pPr>
+    </w:lvl>
+    <w:lvl w:ilvl="7" w:tplc="04090019" w:tentative="1">
+      <w:start w:val="1"/>
+      <w:numFmt w:val="lowerLetter"/>
+      <w:lvlText w:val="%8."/>
+      <w:lvlJc w:val="left"/>
+      <w:pPr>
+        <w:ind w:left="5760" w:hanging="360"/>
+      </w:pPr>
+    </w:lvl>
+    <w:lvl w:ilvl="8" w:tplc="0409001B" w:tentative="1">
+      <w:start w:val="1"/>
+      <w:numFmt w:val="lowerRoman"/>
+      <w:lvlText w:val="%9."/>
+      <w:lvlJc w:val="right"/>
+      <w:pPr>
+        <w:ind w:left="6480" w:hanging="180"/>
+      </w:pPr>
+    </w:lvl>
+  </w:abstractNum>
+  <w:abstractNum w:abstractNumId="7" w15:restartNumberingAfterBreak="0">
     <w:nsid w:val="1D087FE7"/>
     <w:multiLevelType w:val="hybridMultilevel"/>
     <w:tmpl w:val="7C3C7A7C"/>
@@ -4266,7 +4760,96 @@
       </w:rPr>
     </w:lvl>
   </w:abstractNum>
-  <w:abstractNum w:abstractNumId="6" w15:restartNumberingAfterBreak="0">
+  <w:abstractNum w:abstractNumId="8" w15:restartNumberingAfterBreak="0">
+    <w:nsid w:val="24754576"/>
+    <w:multiLevelType w:val="hybridMultilevel"/>
+    <w:tmpl w:val="99EECDC6"/>
+    <w:lvl w:ilvl="0" w:tplc="0409000F">
+      <w:start w:val="1"/>
+      <w:numFmt w:val="decimal"/>
+      <w:lvlText w:val="%1."/>
+      <w:lvlJc w:val="left"/>
+      <w:pPr>
+        <w:ind w:left="720" w:hanging="360"/>
+      </w:pPr>
+      <w:rPr>
+        <w:rFonts w:hint="default"/>
+      </w:rPr>
+    </w:lvl>
+    <w:lvl w:ilvl="1" w:tplc="04090019" w:tentative="1">
+      <w:start w:val="1"/>
+      <w:numFmt w:val="lowerLetter"/>
+      <w:lvlText w:val="%2."/>
+      <w:lvlJc w:val="left"/>
+      <w:pPr>
+        <w:ind w:left="1440" w:hanging="360"/>
+      </w:pPr>
+    </w:lvl>
+    <w:lvl w:ilvl="2" w:tplc="0409001B" w:tentative="1">
+      <w:start w:val="1"/>
+      <w:numFmt w:val="lowerRoman"/>
+      <w:lvlText w:val="%3."/>
+      <w:lvlJc w:val="right"/>
+      <w:pPr>
+        <w:ind w:left="2160" w:hanging="180"/>
+      </w:pPr>
+    </w:lvl>
+    <w:lvl w:ilvl="3" w:tplc="0409000F" w:tentative="1">
+      <w:start w:val="1"/>
+      <w:numFmt w:val="decimal"/>
+      <w:lvlText w:val="%4."/>
+      <w:lvlJc w:val="left"/>
+      <w:pPr>
+        <w:ind w:left="2880" w:hanging="360"/>
+      </w:pPr>
+    </w:lvl>
+    <w:lvl w:ilvl="4" w:tplc="04090019" w:tentative="1">
+      <w:start w:val="1"/>
+      <w:numFmt w:val="lowerLetter"/>
+      <w:lvlText w:val="%5."/>
+      <w:lvlJc w:val="left"/>
+      <w:pPr>
+        <w:ind w:left="3600" w:hanging="360"/>
+      </w:pPr>
+    </w:lvl>
+    <w:lvl w:ilvl="5" w:tplc="0409001B" w:tentative="1">
+      <w:start w:val="1"/>
+      <w:numFmt w:val="lowerRoman"/>
+      <w:lvlText w:val="%6."/>
+      <w:lvlJc w:val="right"/>
+      <w:pPr>
+        <w:ind w:left="4320" w:hanging="180"/>
+      </w:pPr>
+    </w:lvl>
+    <w:lvl w:ilvl="6" w:tplc="0409000F" w:tentative="1">
+      <w:start w:val="1"/>
+      <w:numFmt w:val="decimal"/>
+      <w:lvlText w:val="%7."/>
+      <w:lvlJc w:val="left"/>
+      <w:pPr>
+        <w:ind w:left="5040" w:hanging="360"/>
+      </w:pPr>
+    </w:lvl>
+    <w:lvl w:ilvl="7" w:tplc="04090019" w:tentative="1">
+      <w:start w:val="1"/>
+      <w:numFmt w:val="lowerLetter"/>
+      <w:lvlText w:val="%8."/>
+      <w:lvlJc w:val="left"/>
+      <w:pPr>
+        <w:ind w:left="5760" w:hanging="360"/>
+      </w:pPr>
+    </w:lvl>
+    <w:lvl w:ilvl="8" w:tplc="0409001B" w:tentative="1">
+      <w:start w:val="1"/>
+      <w:numFmt w:val="lowerRoman"/>
+      <w:lvlText w:val="%9."/>
+      <w:lvlJc w:val="right"/>
+      <w:pPr>
+        <w:ind w:left="6480" w:hanging="180"/>
+      </w:pPr>
+    </w:lvl>
+  </w:abstractNum>
+  <w:abstractNum w:abstractNumId="9" w15:restartNumberingAfterBreak="0">
     <w:nsid w:val="2AB6546E"/>
     <w:multiLevelType w:val="multilevel"/>
     <w:tmpl w:val="E57C54DE"/>
@@ -4420,7 +5003,7 @@
       </w:rPr>
     </w:lvl>
   </w:abstractNum>
-  <w:abstractNum w:abstractNumId="7" w15:restartNumberingAfterBreak="0">
+  <w:abstractNum w:abstractNumId="10" w15:restartNumberingAfterBreak="0">
     <w:nsid w:val="2F06483D"/>
     <w:multiLevelType w:val="multilevel"/>
     <w:tmpl w:val="AAE0F892"/>
@@ -4565,7 +5148,185 @@
       </w:rPr>
     </w:lvl>
   </w:abstractNum>
-  <w:abstractNum w:abstractNumId="8" w15:restartNumberingAfterBreak="0">
+  <w:abstractNum w:abstractNumId="11" w15:restartNumberingAfterBreak="0">
+    <w:nsid w:val="3C606433"/>
+    <w:multiLevelType w:val="hybridMultilevel"/>
+    <w:tmpl w:val="0900C5B8"/>
+    <w:lvl w:ilvl="0" w:tplc="0409000F">
+      <w:start w:val="1"/>
+      <w:numFmt w:val="decimal"/>
+      <w:lvlText w:val="%1."/>
+      <w:lvlJc w:val="left"/>
+      <w:pPr>
+        <w:ind w:left="720" w:hanging="360"/>
+      </w:pPr>
+      <w:rPr>
+        <w:rFonts w:hint="default"/>
+      </w:rPr>
+    </w:lvl>
+    <w:lvl w:ilvl="1" w:tplc="04090019" w:tentative="1">
+      <w:start w:val="1"/>
+      <w:numFmt w:val="lowerLetter"/>
+      <w:lvlText w:val="%2."/>
+      <w:lvlJc w:val="left"/>
+      <w:pPr>
+        <w:ind w:left="1440" w:hanging="360"/>
+      </w:pPr>
+    </w:lvl>
+    <w:lvl w:ilvl="2" w:tplc="0409001B" w:tentative="1">
+      <w:start w:val="1"/>
+      <w:numFmt w:val="lowerRoman"/>
+      <w:lvlText w:val="%3."/>
+      <w:lvlJc w:val="right"/>
+      <w:pPr>
+        <w:ind w:left="2160" w:hanging="180"/>
+      </w:pPr>
+    </w:lvl>
+    <w:lvl w:ilvl="3" w:tplc="0409000F" w:tentative="1">
+      <w:start w:val="1"/>
+      <w:numFmt w:val="decimal"/>
+      <w:lvlText w:val="%4."/>
+      <w:lvlJc w:val="left"/>
+      <w:pPr>
+        <w:ind w:left="2880" w:hanging="360"/>
+      </w:pPr>
+    </w:lvl>
+    <w:lvl w:ilvl="4" w:tplc="04090019" w:tentative="1">
+      <w:start w:val="1"/>
+      <w:numFmt w:val="lowerLetter"/>
+      <w:lvlText w:val="%5."/>
+      <w:lvlJc w:val="left"/>
+      <w:pPr>
+        <w:ind w:left="3600" w:hanging="360"/>
+      </w:pPr>
+    </w:lvl>
+    <w:lvl w:ilvl="5" w:tplc="0409001B" w:tentative="1">
+      <w:start w:val="1"/>
+      <w:numFmt w:val="lowerRoman"/>
+      <w:lvlText w:val="%6."/>
+      <w:lvlJc w:val="right"/>
+      <w:pPr>
+        <w:ind w:left="4320" w:hanging="180"/>
+      </w:pPr>
+    </w:lvl>
+    <w:lvl w:ilvl="6" w:tplc="0409000F" w:tentative="1">
+      <w:start w:val="1"/>
+      <w:numFmt w:val="decimal"/>
+      <w:lvlText w:val="%7."/>
+      <w:lvlJc w:val="left"/>
+      <w:pPr>
+        <w:ind w:left="5040" w:hanging="360"/>
+      </w:pPr>
+    </w:lvl>
+    <w:lvl w:ilvl="7" w:tplc="04090019" w:tentative="1">
+      <w:start w:val="1"/>
+      <w:numFmt w:val="lowerLetter"/>
+      <w:lvlText w:val="%8."/>
+      <w:lvlJc w:val="left"/>
+      <w:pPr>
+        <w:ind w:left="5760" w:hanging="360"/>
+      </w:pPr>
+    </w:lvl>
+    <w:lvl w:ilvl="8" w:tplc="0409001B" w:tentative="1">
+      <w:start w:val="1"/>
+      <w:numFmt w:val="lowerRoman"/>
+      <w:lvlText w:val="%9."/>
+      <w:lvlJc w:val="right"/>
+      <w:pPr>
+        <w:ind w:left="6480" w:hanging="180"/>
+      </w:pPr>
+    </w:lvl>
+  </w:abstractNum>
+  <w:abstractNum w:abstractNumId="12" w15:restartNumberingAfterBreak="0">
+    <w:nsid w:val="63743475"/>
+    <w:multiLevelType w:val="hybridMultilevel"/>
+    <w:tmpl w:val="D8C464A8"/>
+    <w:lvl w:ilvl="0" w:tplc="0409000F">
+      <w:start w:val="1"/>
+      <w:numFmt w:val="decimal"/>
+      <w:lvlText w:val="%1."/>
+      <w:lvlJc w:val="left"/>
+      <w:pPr>
+        <w:ind w:left="720" w:hanging="360"/>
+      </w:pPr>
+      <w:rPr>
+        <w:rFonts w:hint="default"/>
+      </w:rPr>
+    </w:lvl>
+    <w:lvl w:ilvl="1" w:tplc="04090019" w:tentative="1">
+      <w:start w:val="1"/>
+      <w:numFmt w:val="lowerLetter"/>
+      <w:lvlText w:val="%2."/>
+      <w:lvlJc w:val="left"/>
+      <w:pPr>
+        <w:ind w:left="1440" w:hanging="360"/>
+      </w:pPr>
+    </w:lvl>
+    <w:lvl w:ilvl="2" w:tplc="0409001B" w:tentative="1">
+      <w:start w:val="1"/>
+      <w:numFmt w:val="lowerRoman"/>
+      <w:lvlText w:val="%3."/>
+      <w:lvlJc w:val="right"/>
+      <w:pPr>
+        <w:ind w:left="2160" w:hanging="180"/>
+      </w:pPr>
+    </w:lvl>
+    <w:lvl w:ilvl="3" w:tplc="0409000F" w:tentative="1">
+      <w:start w:val="1"/>
+      <w:numFmt w:val="decimal"/>
+      <w:lvlText w:val="%4."/>
+      <w:lvlJc w:val="left"/>
+      <w:pPr>
+        <w:ind w:left="2880" w:hanging="360"/>
+      </w:pPr>
+    </w:lvl>
+    <w:lvl w:ilvl="4" w:tplc="04090019" w:tentative="1">
+      <w:start w:val="1"/>
+      <w:numFmt w:val="lowerLetter"/>
+      <w:lvlText w:val="%5."/>
+      <w:lvlJc w:val="left"/>
+      <w:pPr>
+        <w:ind w:left="3600" w:hanging="360"/>
+      </w:pPr>
+    </w:lvl>
+    <w:lvl w:ilvl="5" w:tplc="0409001B" w:tentative="1">
+      <w:start w:val="1"/>
+      <w:numFmt w:val="lowerRoman"/>
+      <w:lvlText w:val="%6."/>
+      <w:lvlJc w:val="right"/>
+      <w:pPr>
+        <w:ind w:left="4320" w:hanging="180"/>
+      </w:pPr>
+    </w:lvl>
+    <w:lvl w:ilvl="6" w:tplc="0409000F" w:tentative="1">
+      <w:start w:val="1"/>
+      <w:numFmt w:val="decimal"/>
+      <w:lvlText w:val="%7."/>
+      <w:lvlJc w:val="left"/>
+      <w:pPr>
+        <w:ind w:left="5040" w:hanging="360"/>
+      </w:pPr>
+    </w:lvl>
+    <w:lvl w:ilvl="7" w:tplc="04090019" w:tentative="1">
+      <w:start w:val="1"/>
+      <w:numFmt w:val="lowerLetter"/>
+      <w:lvlText w:val="%8."/>
+      <w:lvlJc w:val="left"/>
+      <w:pPr>
+        <w:ind w:left="5760" w:hanging="360"/>
+      </w:pPr>
+    </w:lvl>
+    <w:lvl w:ilvl="8" w:tplc="0409001B" w:tentative="1">
+      <w:start w:val="1"/>
+      <w:numFmt w:val="lowerRoman"/>
+      <w:lvlText w:val="%9."/>
+      <w:lvlJc w:val="right"/>
+      <w:pPr>
+        <w:ind w:left="6480" w:hanging="180"/>
+      </w:pPr>
+    </w:lvl>
+  </w:abstractNum>
+  <w:abstractNum w:abstractNumId="13" w15:restartNumberingAfterBreak="0">
     <w:nsid w:val="664A7EF1"/>
     <w:multiLevelType w:val="multilevel"/>
     <w:tmpl w:val="C89CC71E"/>
@@ -4728,7 +5489,7 @@
       </w:rPr>
     </w:lvl>
   </w:abstractNum>
-  <w:abstractNum w:abstractNumId="9" w15:restartNumberingAfterBreak="0">
+  <w:abstractNum w:abstractNumId="14" w15:restartNumberingAfterBreak="0">
     <w:nsid w:val="717B4CB2"/>
     <w:multiLevelType w:val="hybridMultilevel"/>
     <w:tmpl w:val="3FFC1C94"/>
@@ -4841,7 +5602,7 @@
       </w:rPr>
     </w:lvl>
   </w:abstractNum>
-  <w:abstractNum w:abstractNumId="10" w15:restartNumberingAfterBreak="0">
+  <w:abstractNum w:abstractNumId="15" w15:restartNumberingAfterBreak="0">
     <w:nsid w:val="74A709E9"/>
     <w:multiLevelType w:val="hybridMultilevel"/>
     <w:tmpl w:val="5EA08AAA"/>
@@ -4930,7 +5691,7 @@
       </w:pPr>
     </w:lvl>
   </w:abstractNum>
-  <w:abstractNum w:abstractNumId="11" w15:restartNumberingAfterBreak="0">
+  <w:abstractNum w:abstractNumId="16" w15:restartNumberingAfterBreak="0">
     <w:nsid w:val="769913D7"/>
     <w:multiLevelType w:val="hybridMultilevel"/>
     <w:tmpl w:val="C462841E"/>
@@ -5023,37 +5784,52 @@
     <w:abstractNumId w:val="0"/>
   </w:num>
   <w:num w:numId="2">
-    <w:abstractNumId w:val="6"/>
+    <w:abstractNumId w:val="9"/>
   </w:num>
   <w:num w:numId="3">
-    <w:abstractNumId w:val="8"/>
+    <w:abstractNumId w:val="13"/>
   </w:num>
   <w:num w:numId="4">
     <w:abstractNumId w:val="1"/>
   </w:num>
   <w:num w:numId="5">
+    <w:abstractNumId w:val="10"/>
+  </w:num>
+  <w:num w:numId="6">
     <w:abstractNumId w:val="7"/>
   </w:num>
-  <w:num w:numId="6">
+  <w:num w:numId="7">
+    <w:abstractNumId w:val="3"/>
+  </w:num>
+  <w:num w:numId="8">
+    <w:abstractNumId w:val="4"/>
+  </w:num>
+  <w:num w:numId="9">
+    <w:abstractNumId w:val="16"/>
+  </w:num>
+  <w:num w:numId="10">
+    <w:abstractNumId w:val="14"/>
+  </w:num>
+  <w:num w:numId="11">
+    <w:abstractNumId w:val="15"/>
+  </w:num>
+  <w:num w:numId="12">
     <w:abstractNumId w:val="5"/>
   </w:num>
-  <w:num w:numId="7">
+  <w:num w:numId="13">
     <w:abstractNumId w:val="2"/>
   </w:num>
-  <w:num w:numId="8">
-    <w:abstractNumId w:val="3"/>
-  </w:num>
-  <w:num w:numId="9">
+  <w:num w:numId="14">
     <w:abstractNumId w:val="11"/>
   </w:num>
-  <w:num w:numId="10">
-    <w:abstractNumId w:val="9"/>
+  <w:num w:numId="15">
+    <w:abstractNumId w:val="8"/>
   </w:num>
-  <w:num w:numId="11">
-    <w:abstractNumId w:val="10"/>
+  <w:num w:numId="16">
+    <w:abstractNumId w:val="6"/>
   </w:num>
-  <w:num w:numId="12">
-    <w:abstractNumId w:val="4"/>
+  <w:num w:numId="17">
+    <w:abstractNumId w:val="12"/>
   </w:num>
   <w:numIdMacAtCleanup w:val="6"/>
 </w:numbering>
@@ -8690,4 +9466,16 @@
   </a:objectDefaults>
   <a:extraClrSchemeLst/>
 </a:theme>
+</file>
+
+<file path=customXml/item1.xml><?xml version="1.0" encoding="utf-8"?>
+<b:Sources xmlns:b="http://schemas.openxmlformats.org/officeDocument/2006/bibliography" xmlns="http://schemas.openxmlformats.org/officeDocument/2006/bibliography" SelectedStyle="\APASixthEditionOfficeOnline.xsl" StyleName="APA" Version="6"/>
+</file>
+
+<file path=customXml/itemProps1.xml><?xml version="1.0" encoding="utf-8"?>
+<ds:datastoreItem xmlns:ds="http://schemas.openxmlformats.org/officeDocument/2006/customXml" ds:itemID="{A84A6D8D-CF60-4CBF-88FE-D094692B6684}">
+  <ds:schemaRefs>
+    <ds:schemaRef ds:uri="http://schemas.openxmlformats.org/officeDocument/2006/bibliography"/>
+  </ds:schemaRefs>
+</ds:datastoreItem>
 </file>
</xml_diff>

<commit_message>
Modified user manual, added Documentation/PA Compression Test.pptx from my VENICE 2016 slides on the application.
</commit_message>
<xml_diff>
--- a/Documentation/User manual.docx
+++ b/Documentation/User manual.docx
@@ -254,8 +254,6 @@
       <w:r>
         <w:t>Exporting data</w:t>
       </w:r>
-      <w:bookmarkStart w:id="0" w:name="_GoBack"/>
-      <w:bookmarkEnd w:id="0"/>
     </w:p>
     <w:p/>
     <w:p>
@@ -3375,8 +3373,10 @@
                                 <w:rPr>
                                   <w:color w:val="009DEC" w:themeColor="accent1"/>
                                 </w:rPr>
-                                <w:t>Port1</w:t>
+                                <w:t>Port2</w:t>
                               </w:r>
+                              <w:bookmarkStart w:id="0" w:name="_GoBack"/>
+                              <w:bookmarkEnd w:id="0"/>
                             </w:p>
                           </w:txbxContent>
                         </wps:txbx>
@@ -3395,6 +3395,10 @@
               <v:group w14:anchorId="4E630AAC" id="Group 247" o:spid="_x0000_s1029" style="position:absolute;left:0;text-align:left;margin-left:-9.65pt;margin-top:63.55pt;width:471pt;height:244.2pt;z-index:251726848" coordsize="59817,31013" o:gfxdata="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">
                 <v:group id="Group 244" o:spid="_x0000_s1030" style="position:absolute;left:990;top:2286;width:58827;height:28727" coordsize="58826,28727" o:gfxdata="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">
                   <v:group id="Group 241" o:spid="_x0000_s1031" style="position:absolute;width:58826;height:28727" coordsize="58826,28727" o:gfxdata="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">
+                    <v:shapetype id="_x0000_t202" coordsize="21600,21600" o:spt="202" path="m,l,21600r21600,l21600,xe">
+                      <v:stroke joinstyle="miter"/>
+                      <v:path gradientshapeok="t" o:connecttype="rect"/>
+                    </v:shapetype>
                     <v:shape id="Text Box 2" o:spid="_x0000_s1032" type="#_x0000_t202" style="position:absolute;left:16840;top:16459;width:11735;height:2895;visibility:visible;mso-wrap-style:square;v-text-anchor:top" o:gfxdata="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" filled="f" stroked="f">
                       <v:textbox>
                         <w:txbxContent>
@@ -3463,17 +3467,10 @@
                                 </w:r>
                                 <w:r>
                                   <w:br/>
-                                </w:r>
-                                <w:proofErr w:type="gramStart"/>
-                                <w:r>
                                   <w:t>G</w:t>
                                 </w:r>
                                 <w:r>
-                                  <w:t>(</w:t>
-                                </w:r>
-                                <w:proofErr w:type="gramEnd"/>
-                                <w:r>
-                                  <w:t>f, P</w:t>
+                                  <w:t>(f, P</w:t>
                                 </w:r>
                                 <w:r>
                                   <w:rPr>
@@ -3765,8 +3762,10 @@
                           <w:rPr>
                             <w:color w:val="009DEC" w:themeColor="accent1"/>
                           </w:rPr>
-                          <w:t>Port1</w:t>
+                          <w:t>Port2</w:t>
                         </w:r>
+                        <w:bookmarkStart w:id="1" w:name="_GoBack"/>
+                        <w:bookmarkEnd w:id="1"/>
                       </w:p>
                     </w:txbxContent>
                   </v:textbox>
@@ -9473,7 +9472,7 @@
 </file>
 
 <file path=customXml/itemProps1.xml><?xml version="1.0" encoding="utf-8"?>
-<ds:datastoreItem xmlns:ds="http://schemas.openxmlformats.org/officeDocument/2006/customXml" ds:itemID="{A84A6D8D-CF60-4CBF-88FE-D094692B6684}">
+<ds:datastoreItem xmlns:ds="http://schemas.openxmlformats.org/officeDocument/2006/customXml" ds:itemID="{6CA4EA3B-6E38-4311-A94F-E864AAA4003C}">
   <ds:schemaRefs>
     <ds:schemaRef ds:uri="http://schemas.openxmlformats.org/officeDocument/2006/bibliography"/>
   </ds:schemaRefs>

</xml_diff>